<commit_message>
mejore un poco la portada
</commit_message>
<xml_diff>
--- a/Sprint1_Equipo_Jobvite.docx
+++ b/Sprint1_Equipo_Jobvite.docx
@@ -21,11 +21,182 @@
           <w:sz w:val="24"/>
           <w:szCs w:val="24"/>
         </w:rPr>
+        <w:t>CICLO 3</w:t>
+      </w:r>
+    </w:p>
+    <w:p>
+      <w:pPr>
+        <w:jc w:val="center"/>
+        <w:rPr>
+          <w:rFonts w:ascii="Arial" w:hAnsi="Arial" w:cs="Arial"/>
+          <w:b/>
+          <w:bCs/>
+          <w:sz w:val="24"/>
+          <w:szCs w:val="24"/>
+        </w:rPr>
+      </w:pPr>
+      <w:r>
+        <w:rPr>
+          <w:rFonts w:ascii="Arial" w:hAnsi="Arial" w:cs="Arial"/>
+          <w:b/>
+          <w:bCs/>
+          <w:sz w:val="24"/>
+          <w:szCs w:val="24"/>
+        </w:rPr>
+        <w:t>DESARROLLO DE SOFTWARE</w:t>
+      </w:r>
+    </w:p>
+    <w:p>
+      <w:pPr>
+        <w:rPr>
+          <w:rFonts w:ascii="Arial" w:hAnsi="Arial" w:cs="Arial"/>
+          <w:b/>
+          <w:bCs/>
+          <w:sz w:val="24"/>
+          <w:szCs w:val="24"/>
+        </w:rPr>
+      </w:pPr>
+      <w:r>
+        <w:rPr>
+          <w:rFonts w:ascii="Arial" w:hAnsi="Arial" w:cs="Arial"/>
+          <w:b/>
+          <w:bCs/>
+          <w:sz w:val="24"/>
+          <w:szCs w:val="24"/>
+        </w:rPr>
+        <w:tab/>
+      </w:r>
+      <w:r>
+        <w:rPr>
+          <w:rFonts w:ascii="Arial" w:hAnsi="Arial" w:cs="Arial"/>
+          <w:b/>
+          <w:bCs/>
+          <w:sz w:val="24"/>
+          <w:szCs w:val="24"/>
+        </w:rPr>
+        <w:tab/>
+      </w:r>
+      <w:r>
+        <w:rPr>
+          <w:rFonts w:ascii="Arial" w:hAnsi="Arial" w:cs="Arial"/>
+          <w:b/>
+          <w:bCs/>
+          <w:sz w:val="24"/>
+          <w:szCs w:val="24"/>
+        </w:rPr>
+        <w:tab/>
+      </w:r>
+      <w:r>
+        <w:rPr>
+          <w:rFonts w:ascii="Arial" w:hAnsi="Arial" w:cs="Arial"/>
+          <w:b/>
+          <w:bCs/>
+          <w:sz w:val="24"/>
+          <w:szCs w:val="24"/>
+        </w:rPr>
+        <w:tab/>
+      </w:r>
+      <w:r>
+        <w:rPr>
+          <w:rFonts w:ascii="Arial" w:hAnsi="Arial" w:cs="Arial"/>
+          <w:b/>
+          <w:bCs/>
+          <w:sz w:val="24"/>
+          <w:szCs w:val="24"/>
+        </w:rPr>
+        <w:tab/>
+      </w:r>
+      <w:r>
+        <w:rPr>
+          <w:rFonts w:ascii="Arial" w:hAnsi="Arial" w:cs="Arial"/>
+          <w:b/>
+          <w:bCs/>
+          <w:sz w:val="24"/>
+          <w:szCs w:val="24"/>
+        </w:rPr>
+        <w:tab/>
+      </w:r>
+    </w:p>
+    <w:p>
+      <w:pPr>
+        <w:rPr>
+          <w:rFonts w:ascii="Arial" w:hAnsi="Arial" w:cs="Arial"/>
+          <w:b/>
+          <w:bCs/>
+          <w:sz w:val="24"/>
+          <w:szCs w:val="24"/>
+        </w:rPr>
+      </w:pPr>
+    </w:p>
+    <w:p>
+      <w:pPr>
+        <w:jc w:val="center"/>
+        <w:rPr>
+          <w:rFonts w:ascii="Arial" w:hAnsi="Arial" w:cs="Arial"/>
+          <w:b/>
+          <w:bCs/>
+          <w:sz w:val="24"/>
+          <w:szCs w:val="24"/>
+        </w:rPr>
+      </w:pPr>
+      <w:r>
+        <w:rPr>
+          <w:rFonts w:ascii="Arial" w:hAnsi="Arial" w:cs="Arial"/>
+          <w:b/>
+          <w:bCs/>
+          <w:sz w:val="24"/>
+          <w:szCs w:val="24"/>
+        </w:rPr>
+        <w:t>PROYECTO</w:t>
+      </w:r>
+    </w:p>
+    <w:p>
+      <w:pPr>
+        <w:jc w:val="center"/>
+        <w:rPr>
+          <w:rFonts w:ascii="Arial" w:hAnsi="Arial" w:cs="Arial"/>
+          <w:b/>
+          <w:bCs/>
+          <w:sz w:val="24"/>
+          <w:szCs w:val="24"/>
+        </w:rPr>
+      </w:pPr>
+    </w:p>
+    <w:p>
+      <w:pPr>
+        <w:jc w:val="center"/>
+        <w:rPr>
+          <w:rFonts w:ascii="Arial" w:hAnsi="Arial" w:cs="Arial"/>
+          <w:b/>
+          <w:bCs/>
+          <w:sz w:val="24"/>
+          <w:szCs w:val="24"/>
+        </w:rPr>
+      </w:pPr>
+      <w:r>
+        <w:rPr>
+          <w:rFonts w:ascii="Arial" w:hAnsi="Arial" w:cs="Arial"/>
+          <w:b/>
+          <w:bCs/>
+          <w:sz w:val="24"/>
+          <w:szCs w:val="24"/>
+        </w:rPr>
         <w:t>SPRINT 1. CREACIÓN REPOSITORIO GITHUB.</w:t>
       </w:r>
     </w:p>
     <w:p>
       <w:pPr>
+        <w:rPr>
+          <w:rFonts w:ascii="Arial" w:hAnsi="Arial" w:cs="Arial"/>
+          <w:b/>
+          <w:bCs/>
+          <w:sz w:val="24"/>
+          <w:szCs w:val="24"/>
+        </w:rPr>
+      </w:pPr>
+    </w:p>
+    <w:p>
+      <w:pPr>
         <w:jc w:val="center"/>
         <w:rPr>
           <w:rFonts w:ascii="Arial" w:hAnsi="Arial" w:cs="Arial"/>
@@ -35,34 +206,20 @@
           <w:szCs w:val="24"/>
         </w:rPr>
       </w:pPr>
-    </w:p>
-    <w:p>
-      <w:pPr>
-        <w:jc w:val="center"/>
-        <w:rPr>
-          <w:rFonts w:ascii="Arial" w:hAnsi="Arial" w:cs="Arial"/>
-          <w:b/>
-          <w:bCs/>
-          <w:sz w:val="24"/>
-          <w:szCs w:val="24"/>
-        </w:rPr>
-      </w:pPr>
-    </w:p>
-    <w:p>
-      <w:pPr>
-        <w:jc w:val="center"/>
-        <w:rPr>
-          <w:rFonts w:ascii="Arial" w:hAnsi="Arial" w:cs="Arial"/>
-          <w:b/>
-          <w:bCs/>
-          <w:sz w:val="24"/>
-          <w:szCs w:val="24"/>
-        </w:rPr>
-      </w:pPr>
+      <w:r>
+        <w:rPr>
+          <w:rFonts w:ascii="Arial" w:hAnsi="Arial" w:cs="Arial"/>
+          <w:b/>
+          <w:bCs/>
+          <w:sz w:val="24"/>
+          <w:szCs w:val="24"/>
+        </w:rPr>
+        <w:t>Integrantes y roles:</w:t>
+      </w:r>
     </w:p>
     <w:tbl>
       <w:tblPr>
-        <w:tblStyle w:val="Tablaconcuadrcula"/>
+        <w:tblStyle w:val="TableGrid"/>
         <w:tblW w:w="0" w:type="auto"/>
         <w:jc w:val="center"/>
         <w:tblBorders>
@@ -125,7 +282,6 @@
                 <w:szCs w:val="24"/>
               </w:rPr>
             </w:pPr>
-            <w:proofErr w:type="spellStart"/>
             <w:r>
               <w:rPr>
                 <w:rFonts w:ascii="Arial" w:hAnsi="Arial" w:cs="Arial"/>
@@ -134,31 +290,8 @@
                 <w:sz w:val="24"/>
                 <w:szCs w:val="24"/>
               </w:rPr>
-              <w:t>PRODUCT</w:t>
+              <w:t>PRODUCT OWNER</w:t>
             </w:r>
-            <w:proofErr w:type="spellEnd"/>
-            <w:r>
-              <w:rPr>
-                <w:rFonts w:ascii="Arial" w:hAnsi="Arial" w:cs="Arial"/>
-                <w:b/>
-                <w:bCs/>
-                <w:sz w:val="24"/>
-                <w:szCs w:val="24"/>
-              </w:rPr>
-              <w:t xml:space="preserve"> </w:t>
-            </w:r>
-            <w:proofErr w:type="spellStart"/>
-            <w:r>
-              <w:rPr>
-                <w:rFonts w:ascii="Arial" w:hAnsi="Arial" w:cs="Arial"/>
-                <w:b/>
-                <w:bCs/>
-                <w:sz w:val="24"/>
-                <w:szCs w:val="24"/>
-              </w:rPr>
-              <w:t>OWNER</w:t>
-            </w:r>
-            <w:proofErr w:type="spellEnd"/>
           </w:p>
         </w:tc>
       </w:tr>
@@ -446,16 +579,6 @@
           <w:szCs w:val="24"/>
         </w:rPr>
       </w:pPr>
-      <w:r>
-        <w:rPr>
-          <w:rFonts w:ascii="Arial" w:hAnsi="Arial" w:cs="Arial"/>
-          <w:b/>
-          <w:bCs/>
-          <w:sz w:val="24"/>
-          <w:szCs w:val="24"/>
-        </w:rPr>
-        <w:t>MISIÓN TIC 2021.</w:t>
-      </w:r>
     </w:p>
     <w:p>
       <w:pPr>
@@ -480,6 +603,16 @@
           <w:szCs w:val="24"/>
         </w:rPr>
       </w:pPr>
+      <w:r>
+        <w:rPr>
+          <w:rFonts w:ascii="Arial" w:hAnsi="Arial" w:cs="Arial"/>
+          <w:b/>
+          <w:bCs/>
+          <w:sz w:val="24"/>
+          <w:szCs w:val="24"/>
+        </w:rPr>
+        <w:t>MISIÓN TIC 2021</w:t>
+      </w:r>
     </w:p>
     <w:p>
       <w:pPr>
@@ -504,6 +637,73 @@
           <w:szCs w:val="24"/>
         </w:rPr>
       </w:pPr>
+      <w:r>
+        <w:rPr>
+          <w:noProof/>
+        </w:rPr>
+        <w:drawing>
+          <wp:anchor distT="0" distB="0" distL="114300" distR="114300" simplePos="0" relativeHeight="251658240" behindDoc="0" locked="0" layoutInCell="1" allowOverlap="1" wp14:anchorId="7BFE417D" wp14:editId="42C2EFEE">
+            <wp:simplePos x="0" y="0"/>
+            <wp:positionH relativeFrom="column">
+              <wp:posOffset>358140</wp:posOffset>
+            </wp:positionH>
+            <wp:positionV relativeFrom="paragraph">
+              <wp:posOffset>266065</wp:posOffset>
+            </wp:positionV>
+            <wp:extent cx="4857750" cy="1335405"/>
+            <wp:effectExtent l="0" t="0" r="0" b="0"/>
+            <wp:wrapSquare wrapText="bothSides"/>
+            <wp:docPr id="2" name="Picture 2" descr="Boletín de prensa # 4 Misión MINTIC 2022"/>
+            <wp:cNvGraphicFramePr>
+              <a:graphicFrameLocks xmlns:a="http://schemas.openxmlformats.org/drawingml/2006/main" noChangeAspect="1"/>
+            </wp:cNvGraphicFramePr>
+            <a:graphic xmlns:a="http://schemas.openxmlformats.org/drawingml/2006/main">
+              <a:graphicData uri="http://schemas.openxmlformats.org/drawingml/2006/picture">
+                <pic:pic xmlns:pic="http://schemas.openxmlformats.org/drawingml/2006/picture">
+                  <pic:nvPicPr>
+                    <pic:cNvPr id="0" name="Picture 1" descr="Boletín de prensa # 4 Misión MINTIC 2022"/>
+                    <pic:cNvPicPr>
+                      <a:picLocks noChangeAspect="1" noChangeArrowheads="1"/>
+                    </pic:cNvPicPr>
+                  </pic:nvPicPr>
+                  <pic:blipFill>
+                    <a:blip r:embed="rId8">
+                      <a:extLst>
+                        <a:ext uri="{28A0092B-C50C-407E-A947-70E740481C1C}">
+                          <a14:useLocalDpi xmlns:a14="http://schemas.microsoft.com/office/drawing/2010/main" val="0"/>
+                        </a:ext>
+                      </a:extLst>
+                    </a:blip>
+                    <a:srcRect/>
+                    <a:stretch>
+                      <a:fillRect/>
+                    </a:stretch>
+                  </pic:blipFill>
+                  <pic:spPr bwMode="auto">
+                    <a:xfrm>
+                      <a:off x="0" y="0"/>
+                      <a:ext cx="4857750" cy="1335405"/>
+                    </a:xfrm>
+                    <a:prstGeom prst="rect">
+                      <a:avLst/>
+                    </a:prstGeom>
+                    <a:noFill/>
+                    <a:ln>
+                      <a:noFill/>
+                    </a:ln>
+                  </pic:spPr>
+                </pic:pic>
+              </a:graphicData>
+            </a:graphic>
+            <wp14:sizeRelH relativeFrom="page">
+              <wp14:pctWidth>0</wp14:pctWidth>
+            </wp14:sizeRelH>
+            <wp14:sizeRelV relativeFrom="page">
+              <wp14:pctHeight>0</wp14:pctHeight>
+            </wp14:sizeRelV>
+          </wp:anchor>
+        </w:drawing>
+      </w:r>
     </w:p>
     <w:p>
       <w:pPr>
@@ -587,78 +787,14 @@
           <w:sz w:val="24"/>
           <w:szCs w:val="24"/>
         </w:rPr>
-      </w:pPr>
-    </w:p>
-    <w:p>
-      <w:pPr>
-        <w:jc w:val="center"/>
-        <w:rPr>
-          <w:rFonts w:ascii="Arial" w:hAnsi="Arial" w:cs="Arial"/>
-          <w:b/>
-          <w:bCs/>
-          <w:sz w:val="24"/>
-          <w:szCs w:val="24"/>
-        </w:rPr>
-      </w:pPr>
-    </w:p>
-    <w:p>
-      <w:pPr>
-        <w:jc w:val="center"/>
-        <w:rPr>
-          <w:rFonts w:ascii="Arial" w:hAnsi="Arial" w:cs="Arial"/>
-          <w:b/>
-          <w:bCs/>
-          <w:sz w:val="24"/>
-          <w:szCs w:val="24"/>
-        </w:rPr>
-      </w:pPr>
-    </w:p>
-    <w:p>
-      <w:pPr>
-        <w:jc w:val="center"/>
-        <w:rPr>
-          <w:rFonts w:ascii="Arial" w:hAnsi="Arial" w:cs="Arial"/>
-          <w:b/>
-          <w:bCs/>
-          <w:sz w:val="24"/>
-          <w:szCs w:val="24"/>
-        </w:rPr>
-      </w:pPr>
-    </w:p>
-    <w:p>
-      <w:pPr>
-        <w:jc w:val="center"/>
-        <w:rPr>
-          <w:rFonts w:ascii="Arial" w:hAnsi="Arial" w:cs="Arial"/>
-          <w:b/>
-          <w:bCs/>
-          <w:sz w:val="24"/>
-          <w:szCs w:val="24"/>
-        </w:rPr>
-      </w:pPr>
-    </w:p>
-    <w:p>
-      <w:pPr>
-        <w:jc w:val="center"/>
-        <w:rPr>
-          <w:rFonts w:ascii="Arial" w:hAnsi="Arial" w:cs="Arial"/>
-          <w:b/>
-          <w:bCs/>
-          <w:sz w:val="24"/>
-          <w:szCs w:val="24"/>
-        </w:rPr>
-      </w:pPr>
-    </w:p>
-    <w:p>
-      <w:pPr>
-        <w:jc w:val="center"/>
-        <w:rPr>
-          <w:rFonts w:ascii="Arial" w:hAnsi="Arial" w:cs="Arial"/>
-          <w:b/>
-          <w:bCs/>
-          <w:sz w:val="24"/>
-          <w:szCs w:val="24"/>
-        </w:rPr>
+        <w:sectPr>
+          <w:footerReference w:type="default" r:id="rId9"/>
+          <w:pgSz w:w="12240" w:h="15840" w:code="1"/>
+          <w:pgMar w:top="1701" w:right="1701" w:bottom="1418" w:left="1701" w:header="709" w:footer="709" w:gutter="0"/>
+          <w:cols w:space="708"/>
+          <w:titlePg/>
+          <w:docGrid w:linePitch="360"/>
+        </w:sectPr>
       </w:pPr>
     </w:p>
     <w:p>
@@ -698,7 +834,7 @@
     </w:p>
     <w:p>
       <w:pPr>
-        <w:pStyle w:val="Prrafodelista"/>
+        <w:pStyle w:val="ListParagraph"/>
         <w:numPr>
           <w:ilvl w:val="0"/>
           <w:numId w:val="1"/>
@@ -736,10 +872,10 @@
         </w:rPr>
         <w:t xml:space="preserve"> (en español trabajo rápido). Seguidamente se realizaron las historias propuestas dentro del documento de actividad, para lograr dicho objetivo se utilizo la aplicación Trello, se adjunta link del tablero para revisión: </w:t>
       </w:r>
-      <w:hyperlink r:id="rId8" w:history="1">
+      <w:hyperlink r:id="rId10" w:history="1">
         <w:r>
           <w:rPr>
-            <w:rStyle w:val="Hipervnculo"/>
+            <w:rStyle w:val="Hyperlink"/>
             <w:rFonts w:ascii="Arial" w:hAnsi="Arial" w:cs="Arial"/>
             <w:sz w:val="24"/>
             <w:szCs w:val="24"/>
@@ -758,7 +894,7 @@
     </w:p>
     <w:p>
       <w:pPr>
-        <w:pStyle w:val="Prrafodelista"/>
+        <w:pStyle w:val="ListParagraph"/>
         <w:jc w:val="both"/>
         <w:rPr>
           <w:rFonts w:ascii="Arial" w:hAnsi="Arial" w:cs="Arial"/>
@@ -769,7 +905,7 @@
     </w:p>
     <w:p>
       <w:pPr>
-        <w:pStyle w:val="Prrafodelista"/>
+        <w:pStyle w:val="ListParagraph"/>
         <w:numPr>
           <w:ilvl w:val="0"/>
           <w:numId w:val="1"/>
@@ -810,7 +946,7 @@
     </w:p>
     <w:p>
       <w:pPr>
-        <w:pStyle w:val="Prrafodelista"/>
+        <w:pStyle w:val="ListParagraph"/>
         <w:numPr>
           <w:ilvl w:val="1"/>
           <w:numId w:val="1"/>
@@ -833,7 +969,7 @@
     </w:p>
     <w:p>
       <w:pPr>
-        <w:pStyle w:val="Prrafodelista"/>
+        <w:pStyle w:val="ListParagraph"/>
         <w:ind w:left="1440"/>
         <w:jc w:val="both"/>
         <w:rPr>
@@ -845,6 +981,7 @@
       <w:r>
         <w:rPr>
           <w:rFonts w:ascii="Arial" w:hAnsi="Arial" w:cs="Arial"/>
+          <w:noProof/>
           <w:sz w:val="24"/>
           <w:szCs w:val="24"/>
         </w:rPr>
@@ -878,7 +1015,7 @@
                     </pic:cNvPicPr>
                   </pic:nvPicPr>
                   <pic:blipFill>
-                    <a:blip r:embed="rId9"/>
+                    <a:blip r:embed="rId11"/>
                     <a:stretch>
                       <a:fillRect/>
                     </a:stretch>
@@ -901,7 +1038,7 @@
     </w:p>
     <w:p>
       <w:pPr>
-        <w:pStyle w:val="Prrafodelista"/>
+        <w:pStyle w:val="ListParagraph"/>
         <w:numPr>
           <w:ilvl w:val="1"/>
           <w:numId w:val="1"/>
@@ -924,7 +1061,7 @@
     </w:p>
     <w:p>
       <w:pPr>
-        <w:pStyle w:val="Prrafodelista"/>
+        <w:pStyle w:val="ListParagraph"/>
         <w:ind w:left="1440"/>
         <w:jc w:val="both"/>
         <w:rPr>
@@ -958,7 +1095,7 @@
                     </pic:cNvPicPr>
                   </pic:nvPicPr>
                   <pic:blipFill>
-                    <a:blip r:embed="rId10" cstate="print">
+                    <a:blip r:embed="rId12" cstate="print">
                       <a:extLst>
                         <a:ext uri="{28A0092B-C50C-407E-A947-70E740481C1C}">
                           <a14:useLocalDpi xmlns:a14="http://schemas.microsoft.com/office/drawing/2010/main" val="0"/>
@@ -989,7 +1126,7 @@
     </w:p>
     <w:p>
       <w:pPr>
-        <w:pStyle w:val="Prrafodelista"/>
+        <w:pStyle w:val="ListParagraph"/>
         <w:ind w:left="1440"/>
         <w:jc w:val="both"/>
         <w:rPr>
@@ -1024,7 +1161,7 @@
                     </pic:cNvPicPr>
                   </pic:nvPicPr>
                   <pic:blipFill>
-                    <a:blip r:embed="rId11" cstate="print">
+                    <a:blip r:embed="rId13" cstate="print">
                       <a:extLst>
                         <a:ext uri="{28A0092B-C50C-407E-A947-70E740481C1C}">
                           <a14:useLocalDpi xmlns:a14="http://schemas.microsoft.com/office/drawing/2010/main" val="0"/>
@@ -1055,7 +1192,7 @@
     </w:p>
     <w:p>
       <w:pPr>
-        <w:pStyle w:val="Prrafodelista"/>
+        <w:pStyle w:val="ListParagraph"/>
         <w:numPr>
           <w:ilvl w:val="1"/>
           <w:numId w:val="1"/>
@@ -1078,7 +1215,7 @@
     </w:p>
     <w:p>
       <w:pPr>
-        <w:pStyle w:val="Prrafodelista"/>
+        <w:pStyle w:val="ListParagraph"/>
         <w:ind w:left="1440"/>
         <w:jc w:val="both"/>
         <w:rPr>
@@ -1112,7 +1249,7 @@
                     </pic:cNvPicPr>
                   </pic:nvPicPr>
                   <pic:blipFill>
-                    <a:blip r:embed="rId12" cstate="print">
+                    <a:blip r:embed="rId14" cstate="print">
                       <a:extLst>
                         <a:ext uri="{28A0092B-C50C-407E-A947-70E740481C1C}">
                           <a14:useLocalDpi xmlns:a14="http://schemas.microsoft.com/office/drawing/2010/main" val="0"/>
@@ -1143,7 +1280,7 @@
     </w:p>
     <w:p>
       <w:pPr>
-        <w:pStyle w:val="Prrafodelista"/>
+        <w:pStyle w:val="ListParagraph"/>
         <w:ind w:left="1440"/>
         <w:jc w:val="both"/>
         <w:rPr>
@@ -1155,7 +1292,7 @@
     </w:p>
     <w:p>
       <w:pPr>
-        <w:pStyle w:val="Prrafodelista"/>
+        <w:pStyle w:val="ListParagraph"/>
         <w:ind w:left="1440"/>
         <w:jc w:val="both"/>
         <w:rPr>
@@ -1167,7 +1304,7 @@
     </w:p>
     <w:p>
       <w:pPr>
-        <w:pStyle w:val="Prrafodelista"/>
+        <w:pStyle w:val="ListParagraph"/>
         <w:ind w:left="1440"/>
         <w:jc w:val="both"/>
         <w:rPr>
@@ -1179,7 +1316,7 @@
     </w:p>
     <w:p>
       <w:pPr>
-        <w:pStyle w:val="Prrafodelista"/>
+        <w:pStyle w:val="ListParagraph"/>
         <w:ind w:left="1440"/>
         <w:jc w:val="both"/>
         <w:rPr>
@@ -1191,7 +1328,7 @@
     </w:p>
     <w:p>
       <w:pPr>
-        <w:pStyle w:val="Prrafodelista"/>
+        <w:pStyle w:val="ListParagraph"/>
         <w:ind w:left="1440"/>
         <w:jc w:val="both"/>
         <w:rPr>
@@ -1203,7 +1340,7 @@
     </w:p>
     <w:p>
       <w:pPr>
-        <w:pStyle w:val="Prrafodelista"/>
+        <w:pStyle w:val="ListParagraph"/>
         <w:ind w:left="1440"/>
         <w:jc w:val="both"/>
         <w:rPr>
@@ -1215,7 +1352,7 @@
     </w:p>
     <w:p>
       <w:pPr>
-        <w:pStyle w:val="Prrafodelista"/>
+        <w:pStyle w:val="ListParagraph"/>
         <w:ind w:left="1440"/>
         <w:jc w:val="both"/>
         <w:rPr>
@@ -1227,7 +1364,7 @@
     </w:p>
     <w:p>
       <w:pPr>
-        <w:pStyle w:val="Prrafodelista"/>
+        <w:pStyle w:val="ListParagraph"/>
         <w:numPr>
           <w:ilvl w:val="0"/>
           <w:numId w:val="1"/>
@@ -1248,33 +1385,15 @@
         <w:lastRenderedPageBreak/>
         <w:t xml:space="preserve">Además del punto dos, se adjunta link de GitHub para revisión: </w:t>
       </w:r>
-      <w:hyperlink r:id="rId13" w:history="1">
+      <w:hyperlink r:id="rId15" w:history="1">
         <w:r>
           <w:rPr>
-            <w:rStyle w:val="Hipervnculo"/>
+            <w:rStyle w:val="Hyperlink"/>
             <w:rFonts w:ascii="Arial" w:hAnsi="Arial" w:cs="Arial"/>
             <w:sz w:val="24"/>
             <w:szCs w:val="24"/>
           </w:rPr>
-          <w:t>https://github.com/ju</w:t>
-        </w:r>
-        <w:r>
-          <w:rPr>
-            <w:rStyle w:val="Hipervnculo"/>
-            <w:rFonts w:ascii="Arial" w:hAnsi="Arial" w:cs="Arial"/>
-            <w:sz w:val="24"/>
-            <w:szCs w:val="24"/>
-          </w:rPr>
-          <w:t>a</w:t>
-        </w:r>
-        <w:r>
-          <w:rPr>
-            <w:rStyle w:val="Hipervnculo"/>
-            <w:rFonts w:ascii="Arial" w:hAnsi="Arial" w:cs="Arial"/>
-            <w:sz w:val="24"/>
-            <w:szCs w:val="24"/>
-          </w:rPr>
-          <w:t>nnn89/Jobvite</w:t>
+          <w:t>https://github.com/juannn89/Jobvite</w:t>
         </w:r>
       </w:hyperlink>
       <w:r>
@@ -1288,7 +1407,7 @@
     </w:p>
     <w:p>
       <w:pPr>
-        <w:pStyle w:val="Prrafodelista"/>
+        <w:pStyle w:val="ListParagraph"/>
         <w:jc w:val="both"/>
         <w:rPr>
           <w:rFonts w:ascii="Arial" w:hAnsi="Arial" w:cs="Arial"/>
@@ -1316,7 +1435,7 @@
                     <pic:cNvPicPr/>
                   </pic:nvPicPr>
                   <pic:blipFill>
-                    <a:blip r:embed="rId14"/>
+                    <a:blip r:embed="rId16"/>
                     <a:stretch>
                       <a:fillRect/>
                     </a:stretch>
@@ -1341,6 +1460,7 @@
       <w:pgSz w:w="12240" w:h="15840" w:code="1"/>
       <w:pgMar w:top="1701" w:right="1701" w:bottom="1418" w:left="1701" w:header="709" w:footer="709" w:gutter="0"/>
       <w:cols w:space="708"/>
+      <w:titlePg/>
       <w:docGrid w:linePitch="360"/>
     </w:sectPr>
   </w:body>
@@ -1370,6 +1490,59 @@
     </w:p>
   </w:endnote>
 </w:endnotes>
+</file>
+
+<file path=word/footer1.xml><?xml version="1.0" encoding="utf-8"?>
+<w:ftr xmlns:wpc="http://schemas.microsoft.com/office/word/2010/wordprocessingCanvas" xmlns:cx="http://schemas.microsoft.com/office/drawing/2014/chartex" xmlns:cx1="http://schemas.microsoft.com/office/drawing/2015/9/8/chartex" xmlns:cx2="http://schemas.microsoft.com/office/drawing/2015/10/21/chartex" xmlns:cx3="http://schemas.microsoft.com/office/drawing/2016/5/9/chartex" xmlns:cx4="http://schemas.microsoft.com/office/drawing/2016/5/10/chartex" xmlns:cx5="http://schemas.microsoft.com/office/drawing/2016/5/11/chartex" xmlns:cx6="http://schemas.microsoft.com/office/drawing/2016/5/12/chartex" xmlns:cx7="http://schemas.microsoft.com/office/drawing/2016/5/13/chartex" xmlns:cx8="http://schemas.microsoft.com/office/drawing/2016/5/14/chartex" xmlns:mc="http://schemas.openxmlformats.org/markup-compatibility/2006" xmlns:aink="http://schemas.microsoft.com/office/drawing/2016/ink" xmlns:am3d="http://schemas.microsoft.com/office/drawing/2017/model3d" xmlns:o="urn:schemas-microsoft-com:office:office" xmlns:r="http://schemas.openxmlformats.org/officeDocument/2006/relationships" xmlns:m="http://schemas.openxmlformats.org/officeDocument/2006/math" xmlns:v="urn:schemas-microsoft-com:vml" xmlns:wp14="http://schemas.microsoft.com/office/word/2010/wordprocessingDrawing" xmlns:wp="http://schemas.openxmlformats.org/drawingml/2006/wordprocessingDrawing" xmlns:w10="urn:schemas-microsoft-com:office:word" xmlns:w="http://schemas.openxmlformats.org/wordprocessingml/2006/main" xmlns:w14="http://schemas.microsoft.com/office/word/2010/wordml" xmlns:w15="http://schemas.microsoft.com/office/word/2012/wordml" xmlns:w16cex="http://schemas.microsoft.com/office/word/2018/wordml/cex" xmlns:w16cid="http://schemas.microsoft.com/office/word/2016/wordml/cid" xmlns:w16="http://schemas.microsoft.com/office/word/2018/wordml" xmlns:w16sdtdh="http://schemas.microsoft.com/office/word/2020/wordml/sdtdatahash" xmlns:w16se="http://schemas.microsoft.com/office/word/2015/wordml/symex" xmlns:wpg="http://schemas.microsoft.com/office/word/2010/wordprocessingGroup" xmlns:wpi="http://schemas.microsoft.com/office/word/2010/wordprocessingInk" xmlns:wne="http://schemas.microsoft.com/office/word/2006/wordml" xmlns:wps="http://schemas.microsoft.com/office/word/2010/wordprocessingShape" mc:Ignorable="w14 w15 w16se w16cid w16 w16cex w16sdtdh wp14">
+  <w:sdt>
+    <w:sdtPr>
+      <w:id w:val="590273363"/>
+      <w:docPartObj>
+        <w:docPartGallery w:val="Page Numbers (Bottom of Page)"/>
+        <w:docPartUnique/>
+      </w:docPartObj>
+    </w:sdtPr>
+    <w:sdtEndPr>
+      <w:rPr>
+        <w:noProof/>
+      </w:rPr>
+    </w:sdtEndPr>
+    <w:sdtContent>
+      <w:p>
+        <w:pPr>
+          <w:pStyle w:val="Footer"/>
+          <w:jc w:val="right"/>
+        </w:pPr>
+        <w:r>
+          <w:fldChar w:fldCharType="begin"/>
+        </w:r>
+        <w:r>
+          <w:instrText xml:space="preserve"> PAGE   \* MERGEFORMAT </w:instrText>
+        </w:r>
+        <w:r>
+          <w:fldChar w:fldCharType="separate"/>
+        </w:r>
+        <w:r>
+          <w:rPr>
+            <w:noProof/>
+          </w:rPr>
+          <w:t>2</w:t>
+        </w:r>
+        <w:r>
+          <w:rPr>
+            <w:noProof/>
+          </w:rPr>
+          <w:fldChar w:fldCharType="end"/>
+        </w:r>
+      </w:p>
+    </w:sdtContent>
+  </w:sdt>
+  <w:p>
+    <w:pPr>
+      <w:pStyle w:val="Footer"/>
+    </w:pPr>
+  </w:p>
+</w:ftr>
 </file>
 
 <file path=word/footnotes.xml><?xml version="1.0" encoding="utf-8"?>
@@ -1982,12 +2155,13 @@
     <w:name w:val="Normal"/>
     <w:qFormat/>
   </w:style>
-  <w:style w:type="character" w:default="1" w:styleId="Fuentedeprrafopredeter">
+  <w:style w:type="character" w:default="1" w:styleId="DefaultParagraphFont">
     <w:name w:val="Default Paragraph Font"/>
     <w:uiPriority w:val="1"/>
+    <w:semiHidden/>
     <w:unhideWhenUsed/>
   </w:style>
-  <w:style w:type="table" w:default="1" w:styleId="Tablanormal">
+  <w:style w:type="table" w:default="1" w:styleId="TableNormal">
     <w:name w:val="Normal Table"/>
     <w:uiPriority w:val="99"/>
     <w:semiHidden/>
@@ -2002,15 +2176,15 @@
       </w:tblCellMar>
     </w:tblPr>
   </w:style>
-  <w:style w:type="numbering" w:default="1" w:styleId="Sinlista">
+  <w:style w:type="numbering" w:default="1" w:styleId="NoList">
     <w:name w:val="No List"/>
     <w:uiPriority w:val="99"/>
     <w:semiHidden/>
     <w:unhideWhenUsed/>
   </w:style>
-  <w:style w:type="table" w:styleId="Tablaconcuadrcula">
+  <w:style w:type="table" w:styleId="TableGrid">
     <w:name w:val="Table Grid"/>
-    <w:basedOn w:val="Tablanormal"/>
+    <w:basedOn w:val="TableNormal"/>
     <w:uiPriority w:val="39"/>
     <w:rsid w:val="00A90803"/>
     <w:pPr>
@@ -2027,9 +2201,9 @@
       </w:tblBorders>
     </w:tblPr>
   </w:style>
-  <w:style w:type="character" w:styleId="Hipervnculo">
+  <w:style w:type="character" w:styleId="Hyperlink">
     <w:name w:val="Hyperlink"/>
-    <w:basedOn w:val="Fuentedeprrafopredeter"/>
+    <w:basedOn w:val="DefaultParagraphFont"/>
     <w:uiPriority w:val="99"/>
     <w:unhideWhenUsed/>
     <w:rsid w:val="00A65444"/>
@@ -2038,9 +2212,9 @@
       <w:u w:val="single"/>
     </w:rPr>
   </w:style>
-  <w:style w:type="character" w:styleId="Mencinsinresolver">
+  <w:style w:type="character" w:styleId="UnresolvedMention">
     <w:name w:val="Unresolved Mention"/>
-    <w:basedOn w:val="Fuentedeprrafopredeter"/>
+    <w:basedOn w:val="DefaultParagraphFont"/>
     <w:uiPriority w:val="99"/>
     <w:semiHidden/>
     <w:unhideWhenUsed/>
@@ -2050,7 +2224,7 @@
       <w:shd w:val="clear" w:color="auto" w:fill="E1DFDD"/>
     </w:rPr>
   </w:style>
-  <w:style w:type="paragraph" w:styleId="Prrafodelista">
+  <w:style w:type="paragraph" w:styleId="ListParagraph">
     <w:name w:val="List Paragraph"/>
     <w:basedOn w:val="Normal"/>
     <w:uiPriority w:val="34"/>
@@ -2061,10 +2235,10 @@
       <w:contextualSpacing/>
     </w:pPr>
   </w:style>
-  <w:style w:type="paragraph" w:styleId="Encabezado">
+  <w:style w:type="paragraph" w:styleId="Header">
     <w:name w:val="header"/>
     <w:basedOn w:val="Normal"/>
-    <w:link w:val="EncabezadoCar"/>
+    <w:link w:val="HeaderChar"/>
     <w:uiPriority w:val="99"/>
     <w:unhideWhenUsed/>
     <w:rsid w:val="00EC5FC4"/>
@@ -2076,17 +2250,17 @@
       <w:spacing w:after="0" w:line="240" w:lineRule="auto"/>
     </w:pPr>
   </w:style>
-  <w:style w:type="character" w:customStyle="1" w:styleId="EncabezadoCar">
-    <w:name w:val="Encabezado Car"/>
-    <w:basedOn w:val="Fuentedeprrafopredeter"/>
-    <w:link w:val="Encabezado"/>
+  <w:style w:type="character" w:customStyle="1" w:styleId="HeaderChar">
+    <w:name w:val="Header Char"/>
+    <w:basedOn w:val="DefaultParagraphFont"/>
+    <w:link w:val="Header"/>
     <w:uiPriority w:val="99"/>
     <w:rsid w:val="00EC5FC4"/>
   </w:style>
-  <w:style w:type="paragraph" w:styleId="Piedepgina">
+  <w:style w:type="paragraph" w:styleId="Footer">
     <w:name w:val="footer"/>
     <w:basedOn w:val="Normal"/>
-    <w:link w:val="PiedepginaCar"/>
+    <w:link w:val="FooterChar"/>
     <w:uiPriority w:val="99"/>
     <w:unhideWhenUsed/>
     <w:rsid w:val="00EC5FC4"/>
@@ -2098,16 +2272,16 @@
       <w:spacing w:after="0" w:line="240" w:lineRule="auto"/>
     </w:pPr>
   </w:style>
-  <w:style w:type="character" w:customStyle="1" w:styleId="PiedepginaCar">
-    <w:name w:val="Pie de página Car"/>
-    <w:basedOn w:val="Fuentedeprrafopredeter"/>
-    <w:link w:val="Piedepgina"/>
+  <w:style w:type="character" w:customStyle="1" w:styleId="FooterChar">
+    <w:name w:val="Footer Char"/>
+    <w:basedOn w:val="DefaultParagraphFont"/>
+    <w:link w:val="Footer"/>
     <w:uiPriority w:val="99"/>
     <w:rsid w:val="00EC5FC4"/>
   </w:style>
-  <w:style w:type="character" w:styleId="Hipervnculovisitado">
+  <w:style w:type="character" w:styleId="FollowedHyperlink">
     <w:name w:val="FollowedHyperlink"/>
-    <w:basedOn w:val="Fuentedeprrafopredeter"/>
+    <w:basedOn w:val="DefaultParagraphFont"/>
     <w:uiPriority w:val="99"/>
     <w:semiHidden/>
     <w:unhideWhenUsed/>

</xml_diff>